<commit_message>
Update Functional sepcs; Updated Mockup: Added Comments ... #25
</commit_message>
<xml_diff>
--- a/documentation/milestone2/04_functionalspecs_v2.0.docx
+++ b/documentation/milestone2/04_functionalspecs_v2.0.docx
@@ -664,7 +664,23 @@
           <w:b/>
           <w:lang w:val="en-US"/>
         </w:rPr>
-        <w:t xml:space="preserve"> Create in </w:t>
+        <w:t xml:space="preserve"> </w:t>
+      </w:r>
+      <w:r>
+        <w:rPr>
+          <w:rFonts w:cstheme="minorHAnsi"/>
+          <w:b/>
+          <w:lang w:val="en-US"/>
+        </w:rPr>
+        <w:t>New</w:t>
+      </w:r>
+      <w:r>
+        <w:rPr>
+          <w:rFonts w:cstheme="minorHAnsi"/>
+          <w:b/>
+          <w:lang w:val="en-US"/>
+        </w:rPr>
+        <w:t xml:space="preserve"> </w:t>
       </w:r>
       <w:r>
         <w:rPr>
@@ -897,7 +913,21 @@
           <w:rFonts w:cstheme="minorHAnsi"/>
           <w:lang w:val="en-US"/>
         </w:rPr>
-        <w:t xml:space="preserve">“create in </w:t>
+        <w:t>“</w:t>
+      </w:r>
+      <w:r>
+        <w:rPr>
+          <w:rFonts w:cstheme="minorHAnsi"/>
+          <w:lang w:val="en-US"/>
+        </w:rPr>
+        <w:t>New</w:t>
+      </w:r>
+      <w:r>
+        <w:rPr>
+          <w:rFonts w:cstheme="minorHAnsi"/>
+          <w:lang w:val="en-US"/>
+        </w:rPr>
+        <w:t xml:space="preserve"> </w:t>
       </w:r>
       <w:r>
         <w:rPr>
@@ -952,21 +982,21 @@
           <w:rFonts w:cstheme="minorHAnsi"/>
           <w:lang w:val="en-US"/>
         </w:rPr>
-        <w:t>T</w:t>
-      </w:r>
-      <w:r>
-        <w:rPr>
-          <w:rFonts w:cstheme="minorHAnsi"/>
-          <w:lang w:val="en-US"/>
-        </w:rPr>
-        <w:t xml:space="preserve">he </w:t>
-      </w:r>
-      <w:r>
-        <w:rPr>
-          <w:rFonts w:cstheme="minorHAnsi"/>
-          <w:lang w:val="en-US"/>
-        </w:rPr>
-        <w:t xml:space="preserve">“create in </w:t>
+        <w:t xml:space="preserve">The </w:t>
+      </w:r>
+      <w:r>
+        <w:rPr>
+          <w:rFonts w:cstheme="minorHAnsi"/>
+          <w:lang w:val="en-US"/>
+        </w:rPr>
+        <w:t>“</w:t>
+      </w:r>
+      <w:r>
+        <w:rPr>
+          <w:rFonts w:cstheme="minorHAnsi"/>
+          <w:lang w:val="en-US"/>
+        </w:rPr>
+        <w:t xml:space="preserve">New </w:t>
       </w:r>
       <w:r>
         <w:rPr>
@@ -1022,14 +1052,7 @@
           <w:rFonts w:cstheme="minorHAnsi"/>
           <w:lang w:val="en-US"/>
         </w:rPr>
-        <w:t>on every page in the top bar</w:t>
-      </w:r>
-      <w:r>
-        <w:rPr>
-          <w:rFonts w:cstheme="minorHAnsi"/>
-          <w:lang w:val="en-US"/>
-        </w:rPr>
-        <w:t xml:space="preserve"> and on the</w:t>
+        <w:t>on every page in the top bar and on the</w:t>
       </w:r>
       <w:r>
         <w:rPr>
@@ -1924,7 +1947,21 @@
           <w:rFonts w:cstheme="minorHAnsi"/>
           <w:lang w:val="en-US"/>
         </w:rPr>
-        <w:t xml:space="preserve">This functionality should be available on the offer filter result page and on the </w:t>
+        <w:t xml:space="preserve">This functionality should be available on the offer </w:t>
+      </w:r>
+      <w:r>
+        <w:rPr>
+          <w:rFonts w:cstheme="minorHAnsi"/>
+          <w:lang w:val="en-US"/>
+        </w:rPr>
+        <w:t>search</w:t>
+      </w:r>
+      <w:r>
+        <w:rPr>
+          <w:rFonts w:cstheme="minorHAnsi"/>
+          <w:lang w:val="en-US"/>
+        </w:rPr>
+        <w:t xml:space="preserve"> result page and on the </w:t>
       </w:r>
       <w:r>
         <w:rPr>
@@ -1938,7 +1975,21 @@
           <w:rFonts w:cstheme="minorHAnsi"/>
           <w:lang w:val="en-US"/>
         </w:rPr>
-        <w:t xml:space="preserve"> page, where default filtered offers are displayed.</w:t>
+        <w:t xml:space="preserve"> page, where default </w:t>
+      </w:r>
+      <w:r>
+        <w:rPr>
+          <w:rFonts w:cstheme="minorHAnsi"/>
+          <w:lang w:val="en-US"/>
+        </w:rPr>
+        <w:t>filtered</w:t>
+      </w:r>
+      <w:r>
+        <w:rPr>
+          <w:rFonts w:cstheme="minorHAnsi"/>
+          <w:lang w:val="en-US"/>
+        </w:rPr>
+        <w:t xml:space="preserve"> offers are displayed.</w:t>
       </w:r>
     </w:p>
     <w:p>
@@ -2308,14 +2359,35 @@
           <w:rFonts w:cstheme="minorHAnsi"/>
           <w:lang w:val="en-US"/>
         </w:rPr>
-        <w:t xml:space="preserve">ffers. This contains the ability to change offer details </w:t>
-      </w:r>
-      <w:r>
-        <w:rPr>
-          <w:rFonts w:cstheme="minorHAnsi"/>
-          <w:lang w:val="en-US"/>
-        </w:rPr>
-        <w:t>and the offer status.</w:t>
+        <w:t xml:space="preserve">ffers. This contains the </w:t>
+      </w:r>
+      <w:r>
+        <w:rPr>
+          <w:rFonts w:cstheme="minorHAnsi"/>
+          <w:lang w:val="en-US"/>
+        </w:rPr>
+        <w:t xml:space="preserve">ability to change offer details, change </w:t>
+      </w:r>
+      <w:r>
+        <w:rPr>
+          <w:rFonts w:cstheme="minorHAnsi"/>
+          <w:lang w:val="en-US"/>
+        </w:rPr>
+        <w:t>the offer status</w:t>
+      </w:r>
+      <w:r>
+        <w:rPr>
+          <w:rFonts w:cstheme="minorHAnsi"/>
+          <w:lang w:val="en-US"/>
+        </w:rPr>
+        <w:t xml:space="preserve"> and to delete an offer</w:t>
+      </w:r>
+      <w:r>
+        <w:rPr>
+          <w:rFonts w:cstheme="minorHAnsi"/>
+          <w:lang w:val="en-US"/>
+        </w:rPr>
+        <w:t>.</w:t>
       </w:r>
     </w:p>
     <w:p>
@@ -2336,7 +2408,21 @@
           <w:rFonts w:cstheme="minorHAnsi"/>
           <w:lang w:val="en-US"/>
         </w:rPr>
-        <w:t>This functionality should be available over the landlord account settings page.</w:t>
+        <w:t>This functionality should be available ov</w:t>
+      </w:r>
+      <w:r>
+        <w:rPr>
+          <w:rFonts w:cstheme="minorHAnsi"/>
+          <w:lang w:val="en-US"/>
+        </w:rPr>
+        <w:t>er the landlord profile page in der offer overview</w:t>
+      </w:r>
+      <w:r>
+        <w:rPr>
+          <w:rFonts w:cstheme="minorHAnsi"/>
+          <w:lang w:val="en-US"/>
+        </w:rPr>
+        <w:t xml:space="preserve"> page.</w:t>
       </w:r>
     </w:p>
     <w:p>
@@ -2738,7 +2824,23 @@
           <w:b/>
           <w:lang w:val="en-US"/>
         </w:rPr>
-        <w:t xml:space="preserve"> Filter offers</w:t>
+        <w:t xml:space="preserve"> </w:t>
+      </w:r>
+      <w:r>
+        <w:rPr>
+          <w:rFonts w:cstheme="minorHAnsi"/>
+          <w:b/>
+          <w:lang w:val="en-US"/>
+        </w:rPr>
+        <w:t>Search</w:t>
+      </w:r>
+      <w:r>
+        <w:rPr>
+          <w:rFonts w:cstheme="minorHAnsi"/>
+          <w:b/>
+          <w:lang w:val="en-US"/>
+        </w:rPr>
+        <w:t xml:space="preserve"> offers</w:t>
       </w:r>
       <w:r>
         <w:rPr>
@@ -2777,14 +2879,21 @@
           <w:rFonts w:cstheme="minorHAnsi"/>
           <w:lang w:val="en-US"/>
         </w:rPr>
-        <w:t>A user should be able to filter</w:t>
-      </w:r>
-      <w:r>
-        <w:rPr>
-          <w:rFonts w:cstheme="minorHAnsi"/>
-          <w:lang w:val="en-US"/>
-        </w:rPr>
-        <w:t xml:space="preserve"> all available offers. </w:t>
+        <w:t xml:space="preserve">A user should be able to </w:t>
+      </w:r>
+      <w:r>
+        <w:rPr>
+          <w:rFonts w:cstheme="minorHAnsi"/>
+          <w:lang w:val="en-US"/>
+        </w:rPr>
+        <w:t>search</w:t>
+      </w:r>
+      <w:r>
+        <w:rPr>
+          <w:rFonts w:cstheme="minorHAnsi"/>
+          <w:lang w:val="en-US"/>
+        </w:rPr>
+        <w:t xml:space="preserve"> offers. </w:t>
       </w:r>
     </w:p>
     <w:p>
@@ -2804,7 +2913,21 @@
           <w:rFonts w:cstheme="minorHAnsi"/>
           <w:lang w:val="en-US"/>
         </w:rPr>
-        <w:t>A filter panel should be available on the start page,</w:t>
+        <w:t xml:space="preserve">A </w:t>
+      </w:r>
+      <w:r>
+        <w:rPr>
+          <w:rFonts w:cstheme="minorHAnsi"/>
+          <w:lang w:val="en-US"/>
+        </w:rPr>
+        <w:t>search</w:t>
+      </w:r>
+      <w:r>
+        <w:rPr>
+          <w:rFonts w:cstheme="minorHAnsi"/>
+          <w:lang w:val="en-US"/>
+        </w:rPr>
+        <w:t xml:space="preserve"> panel should be available on the start page,</w:t>
       </w:r>
       <w:r>
         <w:rPr>
@@ -2818,7 +2941,21 @@
           <w:rFonts w:cstheme="minorHAnsi"/>
           <w:lang w:val="en-US"/>
         </w:rPr>
-        <w:t>which contains the primary attributes from an offer as a filter</w:t>
+        <w:t xml:space="preserve">which contains the </w:t>
+      </w:r>
+      <w:r>
+        <w:rPr>
+          <w:rFonts w:cstheme="minorHAnsi"/>
+          <w:lang w:val="en-US"/>
+        </w:rPr>
+        <w:t xml:space="preserve">important </w:t>
+      </w:r>
+      <w:r>
+        <w:rPr>
+          <w:rFonts w:cstheme="minorHAnsi"/>
+          <w:lang w:val="en-US"/>
+        </w:rPr>
+        <w:t>primary attributes from an offer as a filter</w:t>
       </w:r>
       <w:r>
         <w:rPr>
@@ -2852,7 +2989,21 @@
           <w:rFonts w:cstheme="minorHAnsi"/>
           <w:lang w:val="en-US"/>
         </w:rPr>
-        <w:t xml:space="preserve">the </w:t>
+        <w:t>the</w:t>
+      </w:r>
+      <w:r>
+        <w:rPr>
+          <w:rFonts w:cstheme="minorHAnsi"/>
+          <w:lang w:val="en-US"/>
+        </w:rPr>
+        <w:t xml:space="preserve"> signed in</w:t>
+      </w:r>
+      <w:r>
+        <w:rPr>
+          <w:rFonts w:cstheme="minorHAnsi"/>
+          <w:lang w:val="en-US"/>
+        </w:rPr>
+        <w:t xml:space="preserve"> </w:t>
       </w:r>
       <w:r>
         <w:rPr>
@@ -2880,7 +3031,35 @@
           <w:rFonts w:cstheme="minorHAnsi"/>
           <w:lang w:val="en-US"/>
         </w:rPr>
-        <w:t xml:space="preserve"> the default filter panel. The expanded filter panel should d</w:t>
+        <w:t xml:space="preserve"> the default </w:t>
+      </w:r>
+      <w:r>
+        <w:rPr>
+          <w:rFonts w:cstheme="minorHAnsi"/>
+          <w:lang w:val="en-US"/>
+        </w:rPr>
+        <w:t>search</w:t>
+      </w:r>
+      <w:r>
+        <w:rPr>
+          <w:rFonts w:cstheme="minorHAnsi"/>
+          <w:lang w:val="en-US"/>
+        </w:rPr>
+        <w:t xml:space="preserve"> panel. The expanded </w:t>
+      </w:r>
+      <w:r>
+        <w:rPr>
+          <w:rFonts w:cstheme="minorHAnsi"/>
+          <w:lang w:val="en-US"/>
+        </w:rPr>
+        <w:t>search</w:t>
+      </w:r>
+      <w:r>
+        <w:rPr>
+          <w:rFonts w:cstheme="minorHAnsi"/>
+          <w:lang w:val="en-US"/>
+        </w:rPr>
+        <w:t xml:space="preserve"> panel should d</w:t>
       </w:r>
       <w:r>
         <w:rPr>
@@ -2888,6 +3067,13 @@
           <w:lang w:val="en-US"/>
         </w:rPr>
         <w:t xml:space="preserve">isplay all </w:t>
+      </w:r>
+      <w:r>
+        <w:rPr>
+          <w:rFonts w:cstheme="minorHAnsi"/>
+          <w:lang w:val="en-US"/>
+        </w:rPr>
+        <w:t xml:space="preserve">important </w:t>
       </w:r>
       <w:r>
         <w:rPr>
@@ -2942,14 +3128,14 @@
           <w:rFonts w:cstheme="minorHAnsi"/>
           <w:lang w:val="en-US"/>
         </w:rPr>
-        <w:t>f</w:t>
-      </w:r>
-      <w:r>
-        <w:rPr>
-          <w:rFonts w:cstheme="minorHAnsi"/>
-          <w:lang w:val="en-US"/>
-        </w:rPr>
-        <w:t xml:space="preserve">ilter </w:t>
+        <w:t>search</w:t>
+      </w:r>
+      <w:r>
+        <w:rPr>
+          <w:rFonts w:cstheme="minorHAnsi"/>
+          <w:lang w:val="en-US"/>
+        </w:rPr>
+        <w:t xml:space="preserve"> </w:t>
       </w:r>
       <w:r>
         <w:rPr>
@@ -2963,7 +3149,21 @@
           <w:rFonts w:cstheme="minorHAnsi"/>
           <w:lang w:val="en-US"/>
         </w:rPr>
-        <w:t xml:space="preserve">though a button in the filter panel and should be </w:t>
+        <w:t xml:space="preserve">though a button in the </w:t>
+      </w:r>
+      <w:r>
+        <w:rPr>
+          <w:rFonts w:cstheme="minorHAnsi"/>
+          <w:lang w:val="en-US"/>
+        </w:rPr>
+        <w:t>search</w:t>
+      </w:r>
+      <w:r>
+        <w:rPr>
+          <w:rFonts w:cstheme="minorHAnsi"/>
+          <w:lang w:val="en-US"/>
+        </w:rPr>
+        <w:t xml:space="preserve"> panel and should be </w:t>
       </w:r>
       <w:r>
         <w:rPr>
@@ -2977,7 +3177,21 @@
           <w:rFonts w:cstheme="minorHAnsi"/>
           <w:lang w:val="en-US"/>
         </w:rPr>
-        <w:t xml:space="preserve"> the user to the offer filter result page. </w:t>
+        <w:t xml:space="preserve"> the user to the offer </w:t>
+      </w:r>
+      <w:r>
+        <w:rPr>
+          <w:rFonts w:cstheme="minorHAnsi"/>
+          <w:lang w:val="en-US"/>
+        </w:rPr>
+        <w:t>search</w:t>
+      </w:r>
+      <w:r>
+        <w:rPr>
+          <w:rFonts w:cstheme="minorHAnsi"/>
+          <w:lang w:val="en-US"/>
+        </w:rPr>
+        <w:t xml:space="preserve"> result page. </w:t>
       </w:r>
     </w:p>
     <w:p>
@@ -2997,7 +3211,35 @@
           <w:rFonts w:cstheme="minorHAnsi"/>
           <w:lang w:val="en-US"/>
         </w:rPr>
-        <w:t>The filter result page should contain a filter panel</w:t>
+        <w:t xml:space="preserve">The </w:t>
+      </w:r>
+      <w:r>
+        <w:rPr>
+          <w:rFonts w:cstheme="minorHAnsi"/>
+          <w:lang w:val="en-US"/>
+        </w:rPr>
+        <w:t>search</w:t>
+      </w:r>
+      <w:r>
+        <w:rPr>
+          <w:rFonts w:cstheme="minorHAnsi"/>
+          <w:lang w:val="en-US"/>
+        </w:rPr>
+        <w:t xml:space="preserve"> result page should contain a </w:t>
+      </w:r>
+      <w:r>
+        <w:rPr>
+          <w:rFonts w:cstheme="minorHAnsi"/>
+          <w:lang w:val="en-US"/>
+        </w:rPr>
+        <w:t>search</w:t>
+      </w:r>
+      <w:r>
+        <w:rPr>
+          <w:rFonts w:cstheme="minorHAnsi"/>
+          <w:lang w:val="en-US"/>
+        </w:rPr>
+        <w:t xml:space="preserve"> panel</w:t>
       </w:r>
       <w:r>
         <w:rPr>
@@ -3062,22 +3304,6 @@
           <w:b/>
           <w:lang w:val="en-US"/>
         </w:rPr>
-        <w:t xml:space="preserve">account </w:t>
-      </w:r>
-      <w:r>
-        <w:rPr>
-          <w:rFonts w:cstheme="minorHAnsi"/>
-          <w:b/>
-          <w:lang w:val="en-US"/>
-        </w:rPr>
-        <w:t xml:space="preserve">and </w:t>
-      </w:r>
-      <w:r>
-        <w:rPr>
-          <w:rFonts w:cstheme="minorHAnsi"/>
-          <w:b/>
-          <w:lang w:val="en-US"/>
-        </w:rPr>
         <w:t>profile</w:t>
       </w:r>
       <w:r>
@@ -3124,7 +3350,7 @@
           <w:rFonts w:cstheme="minorHAnsi"/>
           <w:lang w:val="en-US"/>
         </w:rPr>
-        <w:t>should be able to manage his account and his profile.</w:t>
+        <w:t>should be able to manage his profile.</w:t>
       </w:r>
     </w:p>
     <w:p>
@@ -3151,6 +3377,13 @@
           <w:rFonts w:cstheme="minorHAnsi"/>
           <w:lang w:val="en-US"/>
         </w:rPr>
+        <w:t>, to change his password, to change his profile image</w:t>
+      </w:r>
+      <w:r>
+        <w:rPr>
+          <w:rFonts w:cstheme="minorHAnsi"/>
+          <w:lang w:val="en-US"/>
+        </w:rPr>
         <w:t xml:space="preserve"> and to manage his</w:t>
       </w:r>
       <w:r>
@@ -3185,21 +3418,7 @@
           <w:rFonts w:cstheme="minorHAnsi"/>
           <w:lang w:val="en-US"/>
         </w:rPr>
-        <w:t xml:space="preserve">The user profile should be available over the top bar </w:t>
-      </w:r>
-      <w:r>
-        <w:rPr>
-          <w:rFonts w:cstheme="minorHAnsi"/>
-          <w:lang w:val="en-US"/>
-        </w:rPr>
-        <w:t>on every page</w:t>
-      </w:r>
-      <w:r>
-        <w:rPr>
-          <w:rFonts w:cstheme="minorHAnsi"/>
-          <w:lang w:val="en-US"/>
-        </w:rPr>
-        <w:t>.</w:t>
+        <w:t>The user profile should be available over the top bar on every page.</w:t>
       </w:r>
     </w:p>
     <w:p>
@@ -3298,35 +3517,30 @@
           <w:rFonts w:cstheme="minorHAnsi"/>
           <w:lang w:val="en-US"/>
         </w:rPr>
-        <w:t xml:space="preserve">The </w:t>
-      </w:r>
-      <w:r>
-        <w:rPr>
-          <w:rFonts w:cstheme="minorHAnsi"/>
-          <w:lang w:val="en-US"/>
-        </w:rPr>
-        <w:t>“</w:t>
-      </w:r>
-      <w:r>
-        <w:rPr>
-          <w:rFonts w:cstheme="minorHAnsi"/>
-          <w:lang w:val="en-US"/>
-        </w:rPr>
-        <w:t>add an offer as favorite</w:t>
-      </w:r>
-      <w:r>
-        <w:rPr>
-          <w:rFonts w:cstheme="minorHAnsi"/>
-          <w:lang w:val="en-US"/>
-        </w:rPr>
-        <w:t>”</w:t>
-      </w:r>
-      <w:r>
-        <w:rPr>
-          <w:rFonts w:cstheme="minorHAnsi"/>
-          <w:lang w:val="en-US"/>
-        </w:rPr>
-        <w:t xml:space="preserve"> functionality should be available everywhere an offer is displayed. </w:t>
+        <w:t xml:space="preserve">The “manage” functionality </w:t>
+      </w:r>
+      <w:r>
+        <w:rPr>
+          <w:rFonts w:cstheme="minorHAnsi"/>
+          <w:lang w:val="en-US"/>
+        </w:rPr>
+        <w:t xml:space="preserve">contains the ability to </w:t>
+      </w:r>
+      <w:r>
+        <w:rPr>
+          <w:rFonts w:cstheme="minorHAnsi"/>
+          <w:lang w:val="en-US"/>
+        </w:rPr>
+        <w:t>delete a favorite and to contact the landlord to the favorite</w:t>
+      </w:r>
+      <w:bookmarkStart w:id="0" w:name="_GoBack"/>
+      <w:bookmarkEnd w:id="0"/>
+      <w:r>
+        <w:rPr>
+          <w:rFonts w:cstheme="minorHAnsi"/>
+          <w:lang w:val="en-US"/>
+        </w:rPr>
+        <w:t>.</w:t>
       </w:r>
     </w:p>
     <w:p>
@@ -3346,6 +3560,68 @@
           <w:rFonts w:cstheme="minorHAnsi"/>
           <w:lang w:val="en-US"/>
         </w:rPr>
+        <w:t xml:space="preserve">The </w:t>
+      </w:r>
+      <w:r>
+        <w:rPr>
+          <w:rFonts w:cstheme="minorHAnsi"/>
+          <w:lang w:val="en-US"/>
+        </w:rPr>
+        <w:t>“</w:t>
+      </w:r>
+      <w:r>
+        <w:rPr>
+          <w:rFonts w:cstheme="minorHAnsi"/>
+          <w:lang w:val="en-US"/>
+        </w:rPr>
+        <w:t>add an offer as favorite</w:t>
+      </w:r>
+      <w:r>
+        <w:rPr>
+          <w:rFonts w:cstheme="minorHAnsi"/>
+          <w:lang w:val="en-US"/>
+        </w:rPr>
+        <w:t>”</w:t>
+      </w:r>
+      <w:r>
+        <w:rPr>
+          <w:rFonts w:cstheme="minorHAnsi"/>
+          <w:lang w:val="en-US"/>
+        </w:rPr>
+        <w:t xml:space="preserve"> functionality should be available </w:t>
+      </w:r>
+      <w:r>
+        <w:rPr>
+          <w:rFonts w:cstheme="minorHAnsi"/>
+          <w:lang w:val="en-US"/>
+        </w:rPr>
+        <w:t>on the offer details page</w:t>
+      </w:r>
+      <w:r>
+        <w:rPr>
+          <w:rFonts w:cstheme="minorHAnsi"/>
+          <w:lang w:val="en-US"/>
+        </w:rPr>
+        <w:t xml:space="preserve">. </w:t>
+      </w:r>
+    </w:p>
+    <w:p>
+      <w:pPr>
+        <w:pStyle w:val="Listenabsatz"/>
+        <w:numPr>
+          <w:ilvl w:val="0"/>
+          <w:numId w:val="15"/>
+        </w:numPr>
+        <w:rPr>
+          <w:rFonts w:cstheme="minorHAnsi"/>
+          <w:lang w:val="en-US"/>
+        </w:rPr>
+      </w:pPr>
+      <w:r>
+        <w:rPr>
+          <w:rFonts w:cstheme="minorHAnsi"/>
+          <w:lang w:val="en-US"/>
+        </w:rPr>
         <w:t>Favorite offer</w:t>
       </w:r>
       <w:r>
@@ -3388,7 +3664,21 @@
           <w:rFonts w:cstheme="minorHAnsi"/>
           <w:lang w:val="en-US"/>
         </w:rPr>
-        <w:t>r the user account settings page</w:t>
+        <w:t xml:space="preserve">r the user </w:t>
+      </w:r>
+      <w:r>
+        <w:rPr>
+          <w:rFonts w:cstheme="minorHAnsi"/>
+          <w:lang w:val="en-US"/>
+        </w:rPr>
+        <w:t>profile</w:t>
+      </w:r>
+      <w:r>
+        <w:rPr>
+          <w:rFonts w:cstheme="minorHAnsi"/>
+          <w:lang w:val="en-US"/>
+        </w:rPr>
+        <w:t xml:space="preserve"> page</w:t>
       </w:r>
       <w:r>
         <w:rPr>
@@ -3574,8 +3864,6 @@
         </w:rPr>
         <w:t>s</w:t>
       </w:r>
-      <w:bookmarkStart w:id="0" w:name="_GoBack"/>
-      <w:bookmarkEnd w:id="0"/>
       <w:r>
         <w:rPr>
           <w:rFonts w:cstheme="minorHAnsi"/>

</xml_diff>

<commit_message>
Updated functiona and non functional specs #29 #30
</commit_message>
<xml_diff>
--- a/documentation/milestone2/04_functionalspecs_v2.0.docx
+++ b/documentation/milestone2/04_functionalspecs_v2.0.docx
@@ -2744,7 +2744,23 @@
           <w:rFonts w:cstheme="minorHAnsi"/>
           <w:lang w:val="en-US"/>
         </w:rPr>
-        <w:t>One big map should be displayed on the offers filter result page</w:t>
+        <w:t xml:space="preserve">One big map should be displayed on the offers </w:t>
+      </w:r>
+      <w:r>
+        <w:rPr>
+          <w:rFonts w:cstheme="minorHAnsi"/>
+          <w:lang w:val="en-US"/>
+        </w:rPr>
+        <w:t>search</w:t>
+      </w:r>
+      <w:bookmarkStart w:id="0" w:name="_GoBack"/>
+      <w:bookmarkEnd w:id="0"/>
+      <w:r>
+        <w:rPr>
+          <w:rFonts w:cstheme="minorHAnsi"/>
+          <w:lang w:val="en-US"/>
+        </w:rPr>
+        <w:t xml:space="preserve"> result page</w:t>
       </w:r>
       <w:r>
         <w:rPr>
@@ -3517,30 +3533,7 @@
           <w:rFonts w:cstheme="minorHAnsi"/>
           <w:lang w:val="en-US"/>
         </w:rPr>
-        <w:t xml:space="preserve">The “manage” functionality </w:t>
-      </w:r>
-      <w:r>
-        <w:rPr>
-          <w:rFonts w:cstheme="minorHAnsi"/>
-          <w:lang w:val="en-US"/>
-        </w:rPr>
-        <w:t xml:space="preserve">contains the ability to </w:t>
-      </w:r>
-      <w:r>
-        <w:rPr>
-          <w:rFonts w:cstheme="minorHAnsi"/>
-          <w:lang w:val="en-US"/>
-        </w:rPr>
-        <w:t>delete a favorite and to contact the landlord to the favorite</w:t>
-      </w:r>
-      <w:bookmarkStart w:id="0" w:name="_GoBack"/>
-      <w:bookmarkEnd w:id="0"/>
-      <w:r>
-        <w:rPr>
-          <w:rFonts w:cstheme="minorHAnsi"/>
-          <w:lang w:val="en-US"/>
-        </w:rPr>
-        <w:t>.</w:t>
+        <w:t>The “manage” functionality contains the ability to delete a favorite and to contact the landlord to the favorite.</w:t>
       </w:r>
     </w:p>
     <w:p>

</xml_diff>

<commit_message>
Updated non functional and functional specs: Changed filter to search criteria
</commit_message>
<xml_diff>
--- a/documentation/milestone2/04_functionalspecs_v2.0.docx
+++ b/documentation/milestone2/04_functionalspecs_v2.0.docx
@@ -2753,8 +2753,6 @@
         </w:rPr>
         <w:t>search</w:t>
       </w:r>
-      <w:bookmarkStart w:id="0" w:name="_GoBack"/>
-      <w:bookmarkEnd w:id="0"/>
       <w:r>
         <w:rPr>
           <w:rFonts w:cstheme="minorHAnsi"/>
@@ -2971,7 +2969,24 @@
           <w:rFonts w:cstheme="minorHAnsi"/>
           <w:lang w:val="en-US"/>
         </w:rPr>
-        <w:t>primary attributes from an offer as a filter</w:t>
+        <w:t xml:space="preserve">primary attributes from an offer as a </w:t>
+      </w:r>
+      <w:r>
+        <w:rPr>
+          <w:rFonts w:cstheme="minorHAnsi"/>
+          <w:lang w:val="en-US"/>
+        </w:rPr>
+        <w:t xml:space="preserve">search </w:t>
+      </w:r>
+      <w:r>
+        <w:rPr>
+          <w:rFonts w:ascii="Segoe UI Emoji" w:hAnsi="Segoe UI Emoji" w:cs="Segoe UI Emoji"/>
+          <w:color w:val="000000"/>
+          <w:sz w:val="21"/>
+          <w:szCs w:val="21"/>
+          <w:lang w:val="en-US"/>
+        </w:rPr>
+        <w:t>criteria</w:t>
       </w:r>
       <w:r>
         <w:rPr>
@@ -3110,8 +3125,27 @@
           <w:rFonts w:cstheme="minorHAnsi"/>
           <w:lang w:val="en-US"/>
         </w:rPr>
-        <w:t>offer as a filter</w:t>
-      </w:r>
+        <w:t xml:space="preserve">offer as a </w:t>
+      </w:r>
+      <w:r>
+        <w:rPr>
+          <w:rFonts w:cstheme="minorHAnsi"/>
+          <w:lang w:val="en-US"/>
+        </w:rPr>
+        <w:t xml:space="preserve">search </w:t>
+      </w:r>
+      <w:r>
+        <w:rPr>
+          <w:rFonts w:ascii="Segoe UI Emoji" w:hAnsi="Segoe UI Emoji" w:cs="Segoe UI Emoji"/>
+          <w:color w:val="000000"/>
+          <w:sz w:val="21"/>
+          <w:szCs w:val="21"/>
+          <w:lang w:val="en-US"/>
+        </w:rPr>
+        <w:t>criteria</w:t>
+      </w:r>
+      <w:bookmarkStart w:id="0" w:name="_GoBack"/>
+      <w:bookmarkEnd w:id="0"/>
       <w:r>
         <w:rPr>
           <w:rFonts w:cstheme="minorHAnsi"/>

</xml_diff>